<commit_message>
selenium intro doc added
</commit_message>
<xml_diff>
--- a/TrainingDoc/Session 001 Introduction to Selenium Webdriver.docx
+++ b/TrainingDoc/Session 001 Introduction to Selenium Webdriver.docx
@@ -1,12 +1,12 @@
 
 <file path=word/document.xml><?xml version="1.0" encoding="utf-8"?>
-<w:document xmlns:wpc="http://schemas.microsoft.com/office/word/2010/wordprocessingCanvas" xmlns:cx="http://schemas.microsoft.com/office/drawing/2014/chartex" xmlns:cx1="http://schemas.microsoft.com/office/drawing/2015/9/8/chartex" xmlns:cx2="http://schemas.microsoft.com/office/drawing/2015/10/21/chartex" xmlns:cx3="http://schemas.microsoft.com/office/drawing/2016/5/9/chartex" xmlns:cx4="http://schemas.microsoft.com/office/drawing/2016/5/10/chartex" xmlns:cx5="http://schemas.microsoft.com/office/drawing/2016/5/11/chartex" xmlns:cx6="http://schemas.microsoft.com/office/drawing/2016/5/12/chartex" xmlns:cx7="http://schemas.microsoft.com/office/drawing/2016/5/13/chartex" xmlns:cx8="http://schemas.microsoft.com/office/drawing/2016/5/14/chartex" xmlns:mc="http://schemas.openxmlformats.org/markup-compatibility/2006" xmlns:aink="http://schemas.microsoft.com/office/drawing/2016/ink" xmlns:am3d="http://schemas.microsoft.com/office/drawing/2017/model3d" xmlns:o="urn:schemas-microsoft-com:office:office" xmlns:oel="http://schemas.microsoft.com/office/2019/extlst" xmlns:r="http://schemas.openxmlformats.org/officeDocument/2006/relationships" xmlns:m="http://schemas.openxmlformats.org/officeDocument/2006/math" xmlns:v="urn:schemas-microsoft-com:vml" xmlns:wp14="http://schemas.microsoft.com/office/word/2010/wordprocessingDrawing" xmlns:wp="http://schemas.openxmlformats.org/drawingml/2006/wordprocessingDrawing" xmlns:w10="urn:schemas-microsoft-com:office:word" xmlns:w="http://schemas.openxmlformats.org/wordprocessingml/2006/main" xmlns:w14="http://schemas.microsoft.com/office/word/2010/wordml" xmlns:w15="http://schemas.microsoft.com/office/word/2012/wordml" xmlns:w16cex="http://schemas.microsoft.com/office/word/2018/wordml/cex" xmlns:w16cid="http://schemas.microsoft.com/office/word/2016/wordml/cid" xmlns:w16="http://schemas.microsoft.com/office/word/2018/wordml" xmlns:w16du="http://schemas.microsoft.com/office/word/2023/wordml/word16du" xmlns:w16sdtdh="http://schemas.microsoft.com/office/word/2020/wordml/sdtdatahash" xmlns:w16sdtfl="http://schemas.microsoft.com/office/word/2024/wordml/sdtformatlock" xmlns:w16se="http://schemas.microsoft.com/office/word/2015/wordml/symex" xmlns:wpg="http://schemas.microsoft.com/office/word/2010/wordprocessingGroup" xmlns:wpi="http://schemas.microsoft.com/office/word/2010/wordprocessingInk" xmlns:wne="http://schemas.microsoft.com/office/word/2006/wordml" xmlns:wps="http://schemas.microsoft.com/office/word/2010/wordprocessingShape" mc:Ignorable="w14 w15 w16se w16cid w16 w16cex w16sdtdh w16sdtfl w16du wp14">
+<w:document xmlns:wpc="http://schemas.microsoft.com/office/word/2010/wordprocessingCanvas" xmlns:mc="http://schemas.openxmlformats.org/markup-compatibility/2006" xmlns:o="urn:schemas-microsoft-com:office:office" xmlns:r="http://schemas.openxmlformats.org/officeDocument/2006/relationships" xmlns:m="http://schemas.openxmlformats.org/officeDocument/2006/math" xmlns:v="urn:schemas-microsoft-com:vml" xmlns:wp14="http://schemas.microsoft.com/office/word/2010/wordprocessingDrawing" xmlns:wp="http://schemas.openxmlformats.org/drawingml/2006/wordprocessingDrawing" xmlns:w10="urn:schemas-microsoft-com:office:word" xmlns:w="http://schemas.openxmlformats.org/wordprocessingml/2006/main" xmlns:w14="http://schemas.microsoft.com/office/word/2010/wordml" xmlns:w15="http://schemas.microsoft.com/office/word/2012/wordml" xmlns:wpg="http://schemas.microsoft.com/office/word/2010/wordprocessingGroup" xmlns:wpi="http://schemas.microsoft.com/office/word/2010/wordprocessingInk" xmlns:wne="http://schemas.microsoft.com/office/word/2006/wordml" xmlns:wps="http://schemas.microsoft.com/office/word/2010/wordprocessingShape" mc:Ignorable="w14 w15 wp14">
   <w:body>
     <w:p>
       <w:pPr>
         <w:rPr>
           <w:noProof/>
-          <w:color w:val="FF0000"/>
+          <w:color w:val="171717" w:themeColor="background2" w:themeShade="1A"/>
           <w:sz w:val="40"/>
           <w:szCs w:val="40"/>
         </w:rPr>
@@ -14,34 +14,98 @@
       <w:r>
         <w:rPr>
           <w:noProof/>
-          <w:color w:val="FF0000"/>
+          <w:color w:val="171717" w:themeColor="background2" w:themeShade="1A"/>
           <w:sz w:val="40"/>
           <w:szCs w:val="40"/>
-        </w:rPr>
-        <w:t xml:space="preserve">Selenium WebDriver Architectue </w:t>
-      </w:r>
-    </w:p>
-    <w:p>
-      <w:pPr>
+          <w:highlight w:val="darkCyan"/>
+        </w:rPr>
+        <w:t>Selenium WebDriver Architectue</w:t>
+      </w:r>
+      <w:r>
         <w:rPr>
           <w:noProof/>
-          <w:color w:val="FF0000"/>
+          <w:color w:val="171717" w:themeColor="background2" w:themeShade="1A"/>
           <w:sz w:val="40"/>
           <w:szCs w:val="40"/>
         </w:rPr>
-      </w:pPr>
-    </w:p>
-    <w:p>
+        <w:t xml:space="preserve"> </w:t>
+      </w:r>
+    </w:p>
+    <w:p>
+      <w:pPr>
+        <w:rPr>
+          <w:noProof/>
+          <w:color w:val="171717" w:themeColor="background2" w:themeShade="1A"/>
+          <w:sz w:val="24"/>
+          <w:szCs w:val="24"/>
+        </w:rPr>
+      </w:pPr>
+      <w:r>
+        <w:rPr>
+          <w:noProof/>
+          <w:color w:val="171717" w:themeColor="background2" w:themeShade="1A"/>
+          <w:sz w:val="24"/>
+          <w:szCs w:val="24"/>
+        </w:rPr>
+        <w:t>Open source</w:t>
+      </w:r>
+      <w:r>
+        <w:rPr>
+          <w:noProof/>
+          <w:color w:val="171717" w:themeColor="background2" w:themeShade="1A"/>
+          <w:sz w:val="24"/>
+          <w:szCs w:val="24"/>
+        </w:rPr>
+        <w:t xml:space="preserve"> tool </w:t>
+      </w:r>
+      <w:r>
+        <w:rPr>
+          <w:noProof/>
+          <w:color w:val="171717" w:themeColor="background2" w:themeShade="1A"/>
+          <w:sz w:val="24"/>
+          <w:szCs w:val="24"/>
+        </w:rPr>
+        <w:t>use for</w:t>
+      </w:r>
+      <w:r>
+        <w:rPr>
+          <w:noProof/>
+          <w:color w:val="171717" w:themeColor="background2" w:themeShade="1A"/>
+          <w:sz w:val="24"/>
+          <w:szCs w:val="24"/>
+        </w:rPr>
+        <w:t xml:space="preserve"> browser </w:t>
+      </w:r>
+      <w:r>
+        <w:rPr>
+          <w:noProof/>
+          <w:color w:val="171717" w:themeColor="background2" w:themeShade="1A"/>
+          <w:sz w:val="24"/>
+          <w:szCs w:val="24"/>
+        </w:rPr>
+        <w:t>UI automation.</w:t>
+      </w:r>
+    </w:p>
+    <w:p>
+      <w:pPr>
+        <w:rPr>
+          <w:b/>
+          <w:bCs/>
+          <w:sz w:val="32"/>
+          <w:szCs w:val="32"/>
+          <w:highlight w:val="darkCyan"/>
+        </w:rPr>
+      </w:pPr>
       <w:r>
         <w:rPr>
           <w:noProof/>
           <w:lang w:eastAsia="en-IN" w:bidi="mr-IN"/>
         </w:rPr>
         <w:drawing>
-          <wp:inline distT="0" distB="0" distL="0" distR="0" wp14:anchorId="02BB9655" wp14:editId="7182DA32">
-            <wp:extent cx="5943600" cy="2366645"/>
-            <wp:effectExtent l="0" t="0" r="0" b="0"/>
-            <wp:docPr id="2" name="Picture 2"/>
+          <wp:inline distT="0" distB="0" distL="0" distR="0" wp14:anchorId="1CF1AA69" wp14:editId="1D979D64">
+            <wp:extent cx="6048375" cy="2095345"/>
+            <wp:effectExtent l="133350" t="114300" r="104775" b="153035"/>
+            <wp:docPr id="1" name="Picture 1"/>
             <wp:cNvGraphicFramePr>
               <a:graphicFrameLocks xmlns:a="http://schemas.openxmlformats.org/drawingml/2006/main" noChangeAspect="1"/>
             </wp:cNvGraphicFramePr>
@@ -49,36 +113,53 @@
               <a:graphicData uri="http://schemas.openxmlformats.org/drawingml/2006/picture">
                 <pic:pic xmlns:pic="http://schemas.openxmlformats.org/drawingml/2006/picture">
                   <pic:nvPicPr>
-                    <pic:cNvPr id="0" name="Picture 1"/>
-                    <pic:cNvPicPr>
-                      <a:picLocks noChangeAspect="1" noChangeArrowheads="1"/>
-                    </pic:cNvPicPr>
+                    <pic:cNvPr id="1" name=""/>
+                    <pic:cNvPicPr/>
                   </pic:nvPicPr>
                   <pic:blipFill>
-                    <a:blip r:embed="rId5" cstate="print">
-                      <a:extLst>
-                        <a:ext uri="{28A0092B-C50C-407E-A947-70E740481C1C}">
-                          <a14:useLocalDpi xmlns:a14="http://schemas.microsoft.com/office/drawing/2010/main" val="0"/>
-                        </a:ext>
-                      </a:extLst>
-                    </a:blip>
-                    <a:srcRect/>
+                    <a:blip r:embed="rId5"/>
                     <a:stretch>
                       <a:fillRect/>
                     </a:stretch>
                   </pic:blipFill>
-                  <pic:spPr bwMode="auto">
+                  <pic:spPr>
                     <a:xfrm>
                       <a:off x="0" y="0"/>
-                      <a:ext cx="5943600" cy="2366645"/>
+                      <a:ext cx="6084861" cy="2107985"/>
                     </a:xfrm>
                     <a:prstGeom prst="rect">
                       <a:avLst/>
                     </a:prstGeom>
-                    <a:noFill/>
-                    <a:ln>
-                      <a:noFill/>
+                    <a:solidFill>
+                      <a:srgbClr val="FFFFFF">
+                        <a:shade val="85000"/>
+                      </a:srgbClr>
+                    </a:solidFill>
+                    <a:ln w="88900" cap="sq">
+                      <a:solidFill>
+                        <a:srgbClr val="FFFFFF"/>
+                      </a:solidFill>
+                      <a:miter lim="800000"/>
                     </a:ln>
+                    <a:effectLst>
+                      <a:outerShdw blurRad="55000" dist="18000" dir="5400000" algn="tl" rotWithShape="0">
+                        <a:srgbClr val="000000">
+                          <a:alpha val="40000"/>
+                        </a:srgbClr>
+                      </a:outerShdw>
+                    </a:effectLst>
+                    <a:scene3d>
+                      <a:camera prst="orthographicFront"/>
+                      <a:lightRig rig="twoPt" dir="t">
+                        <a:rot lat="0" lon="0" rev="7200000"/>
+                      </a:lightRig>
+                    </a:scene3d>
+                    <a:sp3d>
+                      <a:bevelT w="25400" h="19050"/>
+                      <a:contourClr>
+                        <a:srgbClr val="FFFFFF"/>
+                      </a:contourClr>
+                    </a:sp3d>
                   </pic:spPr>
                 </pic:pic>
               </a:graphicData>
@@ -86,9 +167,96 @@
           </wp:inline>
         </w:drawing>
       </w:r>
-    </w:p>
-    <w:p>
-      <w:r>
+      <w:r>
+        <w:t>`</w:t>
+      </w:r>
+      <w:r>
+        <w:rPr>
+          <w:b/>
+          <w:bCs/>
+          <w:sz w:val="32"/>
+          <w:szCs w:val="32"/>
+          <w:highlight w:val="darkCyan"/>
+        </w:rPr>
+        <w:t>How selenium works?</w:t>
+      </w:r>
+    </w:p>
+    <w:p>
+      <w:pPr>
+        <w:numPr>
+          <w:ilvl w:val="0"/>
+          <w:numId w:val="7"/>
+        </w:numPr>
+      </w:pPr>
+      <w:r>
+        <w:t>After you trigger the Test, complete Selenium code (Client) which we have written</w:t>
+      </w:r>
+      <w:r>
+        <w:t xml:space="preserve"> </w:t>
+      </w:r>
+      <w:r>
+        <w:t>will be converted to Json format</w:t>
+      </w:r>
+      <w:r>
+        <w:t>.</w:t>
+      </w:r>
+    </w:p>
+    <w:p>
+      <w:pPr>
+        <w:numPr>
+          <w:ilvl w:val="0"/>
+          <w:numId w:val="7"/>
+        </w:numPr>
+      </w:pPr>
+      <w:r>
+        <w:t>Generated Json is sent to Browser Driver (Server) through http Protocol</w:t>
+      </w:r>
+    </w:p>
+    <w:p>
+      <w:r>
+        <w:t>Note: Each browser contains a separate browser driver</w:t>
+      </w:r>
+    </w:p>
+    <w:p>
+      <w:pPr>
+        <w:numPr>
+          <w:ilvl w:val="0"/>
+          <w:numId w:val="7"/>
+        </w:numPr>
+      </w:pPr>
+      <w:r>
+        <w:t>. Browser drivers communicate with its respective browser and executes the commands by interpreting Json which It received on the browser.</w:t>
+      </w:r>
+    </w:p>
+    <w:p>
+      <w:pPr>
+        <w:numPr>
+          <w:ilvl w:val="0"/>
+          <w:numId w:val="7"/>
+        </w:numPr>
+      </w:pPr>
+      <w:r>
+        <w:t>Browser Driver receives responses back from the browser and it sends Json response back to Client.</w:t>
+      </w:r>
+    </w:p>
+    <w:p/>
+    <w:p>
+      <w:pPr>
+        <w:rPr>
+          <w:b/>
+          <w:bCs/>
+          <w:sz w:val="32"/>
+          <w:szCs w:val="32"/>
+        </w:rPr>
+      </w:pPr>
+      <w:r>
+        <w:rPr>
+          <w:b/>
+          <w:bCs/>
+          <w:sz w:val="32"/>
+          <w:szCs w:val="32"/>
+          <w:highlight w:val="darkCyan"/>
+        </w:rPr>
         <w:t>Advantages:</w:t>
       </w:r>
     </w:p>
@@ -99,9 +267,24 @@
           <w:ilvl w:val="0"/>
           <w:numId w:val="5"/>
         </w:numPr>
-      </w:pPr>
-      <w:r>
-        <w:t>Free of cost</w:t>
+        <w:rPr>
+          <w:sz w:val="24"/>
+          <w:szCs w:val="24"/>
+        </w:rPr>
+      </w:pPr>
+      <w:r>
+        <w:rPr>
+          <w:sz w:val="24"/>
+          <w:szCs w:val="24"/>
+        </w:rPr>
+        <w:t>Open-Source and Free to Use</w:t>
+      </w:r>
+      <w:r>
+        <w:rPr>
+          <w:sz w:val="24"/>
+          <w:szCs w:val="24"/>
+        </w:rPr>
+        <w:tab/>
       </w:r>
     </w:p>
     <w:p>
@@ -111,9 +294,28 @@
           <w:ilvl w:val="0"/>
           <w:numId w:val="5"/>
         </w:numPr>
-      </w:pPr>
-      <w:r>
-        <w:t>Also comp with multiple language</w:t>
+        <w:rPr>
+          <w:b/>
+          <w:bCs/>
+          <w:sz w:val="24"/>
+          <w:szCs w:val="24"/>
+        </w:rPr>
+      </w:pPr>
+      <w:r>
+        <w:rPr>
+          <w:sz w:val="24"/>
+          <w:szCs w:val="24"/>
+        </w:rPr>
+        <w:t xml:space="preserve">Supports Multiple Programming Languages - </w:t>
+      </w:r>
+      <w:r>
+        <w:rPr>
+          <w:b/>
+          <w:bCs/>
+          <w:sz w:val="24"/>
+          <w:szCs w:val="24"/>
+        </w:rPr>
+        <w:t>Java, Python, C#, Ruby, and JavaScript.</w:t>
       </w:r>
     </w:p>
     <w:p>
@@ -123,14 +325,17 @@
           <w:ilvl w:val="0"/>
           <w:numId w:val="5"/>
         </w:numPr>
-      </w:pPr>
-      <w:r>
-        <w:t>Open source</w:t>
-      </w:r>
-    </w:p>
-    <w:p>
-      <w:r>
-        <w:t>Disadvantages:</w:t>
+        <w:rPr>
+          <w:sz w:val="24"/>
+          <w:szCs w:val="24"/>
+        </w:rPr>
+      </w:pPr>
+      <w:r>
+        <w:rPr>
+          <w:sz w:val="24"/>
+          <w:szCs w:val="24"/>
+        </w:rPr>
+        <w:t>Cross-Browser Compatibility</w:t>
       </w:r>
     </w:p>
     <w:p>
@@ -138,107 +343,30 @@
         <w:pStyle w:val="ListParagraph"/>
         <w:numPr>
           <w:ilvl w:val="0"/>
-          <w:numId w:val="6"/>
+          <w:numId w:val="5"/>
         </w:numPr>
-      </w:pPr>
-      <w:r>
-        <w:t>We can</w:t>
-      </w:r>
-      <w:r>
-        <w:t xml:space="preserve">’t </w:t>
-      </w:r>
-      <w:r>
-        <w:t>automate captcha</w:t>
-      </w:r>
-      <w:r>
-        <w:t xml:space="preserve"> </w:t>
-      </w:r>
-      <w:r>
-        <w:sym w:font="Wingdings" w:char="F0E0"/>
-      </w:r>
-      <w:r>
-        <w:t xml:space="preserve"> </w:t>
-      </w:r>
-    </w:p>
-    <w:p>
-      <w:pPr>
-        <w:ind w:left="360"/>
-      </w:pPr>
-      <w:r>
-        <w:t>2.</w:t>
-      </w:r>
-    </w:p>
-    <w:p>
-      <w:r>
-        <w:t xml:space="preserve">How selenium </w:t>
-      </w:r>
-      <w:r>
-        <w:t>works?</w:t>
-      </w:r>
-    </w:p>
-    <w:p>
-      <w:pPr>
-        <w:numPr>
-          <w:ilvl w:val="0"/>
-          <w:numId w:val="7"/>
-        </w:numPr>
-      </w:pPr>
-      <w:r>
-        <w:t>After you trigger the Test, complete Selenium code (Client) which we have written   will be converted to Json format</w:t>
-      </w:r>
-    </w:p>
-    <w:p>
-      <w:pPr>
-        <w:numPr>
-          <w:ilvl w:val="0"/>
-          <w:numId w:val="7"/>
-        </w:numPr>
-      </w:pPr>
-      <w:r>
-        <w:t>Generated Json is sent to Browser Driver (Server) through http Protocol</w:t>
-      </w:r>
-    </w:p>
-    <w:p>
-      <w:r>
-        <w:t>Note: Each browser contains a separate browser driver</w:t>
-      </w:r>
-    </w:p>
-    <w:p>
-      <w:pPr>
-        <w:numPr>
-          <w:ilvl w:val="0"/>
-          <w:numId w:val="7"/>
-        </w:numPr>
-      </w:pPr>
-      <w:r>
-        <w:t>. Browser drivers communicate with its respective browser and executes the commands by interpreting Json which It received on the browser.</w:t>
-      </w:r>
-    </w:p>
-    <w:p>
-      <w:pPr>
-        <w:numPr>
-          <w:ilvl w:val="0"/>
-          <w:numId w:val="7"/>
-        </w:numPr>
-      </w:pPr>
-      <w:r>
-        <w:t>Browser Driver receives responses back from the browser and it sends Json response back to Client.</w:t>
-      </w:r>
-    </w:p>
-    <w:p/>
-    <w:p>
-      <w:r>
-        <w:t>Home Work:</w:t>
-      </w:r>
-    </w:p>
-    <w:p>
-      <w:r>
-        <w:t>Create a Java Mavan project:</w:t>
-      </w:r>
-    </w:p>
-    <w:p>
-      <w:r>
-        <w:t>Add Below dependencies in POM</w:t>
+        <w:rPr>
+          <w:b/>
+          <w:bCs/>
+          <w:sz w:val="24"/>
+          <w:szCs w:val="24"/>
+        </w:rPr>
+      </w:pPr>
+      <w:r>
+        <w:rPr>
+          <w:sz w:val="24"/>
+          <w:szCs w:val="24"/>
+        </w:rPr>
+        <w:t>Multi-Platform Support -</w:t>
+      </w:r>
+      <w:r>
+        <w:rPr>
+          <w:b/>
+          <w:bCs/>
+          <w:sz w:val="24"/>
+          <w:szCs w:val="24"/>
+        </w:rPr>
+        <w:t xml:space="preserve"> Windows, macOS, and Linux.</w:t>
       </w:r>
     </w:p>
     <w:p>
@@ -246,8 +374,332 @@
         <w:pStyle w:val="ListParagraph"/>
         <w:numPr>
           <w:ilvl w:val="0"/>
-          <w:numId w:val="8"/>
+          <w:numId w:val="5"/>
         </w:numPr>
+        <w:rPr>
+          <w:b/>
+          <w:bCs/>
+          <w:sz w:val="24"/>
+          <w:szCs w:val="24"/>
+        </w:rPr>
+      </w:pPr>
+      <w:r>
+        <w:rPr>
+          <w:b/>
+          <w:bCs/>
+          <w:sz w:val="24"/>
+          <w:szCs w:val="24"/>
+        </w:rPr>
+        <w:t>Flexibility in Test Case Design</w:t>
+      </w:r>
+    </w:p>
+    <w:p>
+      <w:pPr>
+        <w:pStyle w:val="ListParagraph"/>
+        <w:numPr>
+          <w:ilvl w:val="0"/>
+          <w:numId w:val="5"/>
+        </w:numPr>
+        <w:rPr>
+          <w:sz w:val="24"/>
+          <w:szCs w:val="24"/>
+        </w:rPr>
+      </w:pPr>
+      <w:r>
+        <w:rPr>
+          <w:sz w:val="24"/>
+          <w:szCs w:val="24"/>
+        </w:rPr>
+        <w:t>Easily integrate with testing framework (Cucumber/ TestNG)</w:t>
+      </w:r>
+    </w:p>
+    <w:p>
+      <w:pPr>
+        <w:rPr>
+          <w:b/>
+          <w:bCs/>
+        </w:rPr>
+      </w:pPr>
+    </w:p>
+    <w:p>
+      <w:pPr>
+        <w:rPr>
+          <w:b/>
+          <w:bCs/>
+          <w:sz w:val="32"/>
+          <w:szCs w:val="32"/>
+          <w:highlight w:val="darkCyan"/>
+        </w:rPr>
+      </w:pPr>
+      <w:r>
+        <w:rPr>
+          <w:b/>
+          <w:bCs/>
+          <w:sz w:val="32"/>
+          <w:szCs w:val="32"/>
+          <w:highlight w:val="darkCyan"/>
+        </w:rPr>
+        <w:t>Disadvantages:</w:t>
+      </w:r>
+    </w:p>
+    <w:p>
+      <w:pPr>
+        <w:pStyle w:val="ListParagraph"/>
+        <w:numPr>
+          <w:ilvl w:val="0"/>
+          <w:numId w:val="10"/>
+        </w:numPr>
+        <w:rPr>
+          <w:sz w:val="24"/>
+          <w:szCs w:val="24"/>
+        </w:rPr>
+      </w:pPr>
+      <w:r>
+        <w:rPr>
+          <w:sz w:val="24"/>
+          <w:szCs w:val="24"/>
+        </w:rPr>
+        <w:t>Limited Support for Desktop and Mobile Apps.</w:t>
+      </w:r>
+    </w:p>
+    <w:p>
+      <w:pPr>
+        <w:pStyle w:val="ListParagraph"/>
+        <w:numPr>
+          <w:ilvl w:val="0"/>
+          <w:numId w:val="10"/>
+        </w:numPr>
+        <w:rPr>
+          <w:sz w:val="24"/>
+          <w:szCs w:val="24"/>
+        </w:rPr>
+      </w:pPr>
+      <w:r>
+        <w:rPr>
+          <w:sz w:val="24"/>
+          <w:szCs w:val="24"/>
+        </w:rPr>
+        <w:t>Complex Setup and Configuration.</w:t>
+      </w:r>
+    </w:p>
+    <w:p>
+      <w:pPr>
+        <w:pStyle w:val="ListParagraph"/>
+        <w:numPr>
+          <w:ilvl w:val="0"/>
+          <w:numId w:val="10"/>
+        </w:numPr>
+        <w:rPr>
+          <w:sz w:val="24"/>
+          <w:szCs w:val="24"/>
+        </w:rPr>
+      </w:pPr>
+      <w:r>
+        <w:rPr>
+          <w:sz w:val="24"/>
+          <w:szCs w:val="24"/>
+        </w:rPr>
+        <w:t>Limited Reporting and Debugging Features.</w:t>
+      </w:r>
+    </w:p>
+    <w:p>
+      <w:pPr>
+        <w:pStyle w:val="ListParagraph"/>
+        <w:numPr>
+          <w:ilvl w:val="0"/>
+          <w:numId w:val="10"/>
+        </w:numPr>
+        <w:rPr>
+          <w:sz w:val="24"/>
+          <w:szCs w:val="24"/>
+        </w:rPr>
+      </w:pPr>
+      <w:r>
+        <w:rPr>
+          <w:sz w:val="24"/>
+          <w:szCs w:val="24"/>
+        </w:rPr>
+        <w:lastRenderedPageBreak/>
+        <w:t>Performance Issues with Large Test Suites.</w:t>
+      </w:r>
+    </w:p>
+    <w:p>
+      <w:pPr>
+        <w:pStyle w:val="ListParagraph"/>
+        <w:numPr>
+          <w:ilvl w:val="0"/>
+          <w:numId w:val="10"/>
+        </w:numPr>
+        <w:rPr>
+          <w:sz w:val="24"/>
+          <w:szCs w:val="24"/>
+        </w:rPr>
+      </w:pPr>
+      <w:r>
+        <w:rPr>
+          <w:sz w:val="24"/>
+          <w:szCs w:val="24"/>
+        </w:rPr>
+        <w:t>Handling Popups and Alerts.</w:t>
+      </w:r>
+    </w:p>
+    <w:p>
+      <w:pPr>
+        <w:pStyle w:val="ListParagraph"/>
+        <w:numPr>
+          <w:ilvl w:val="0"/>
+          <w:numId w:val="10"/>
+        </w:numPr>
+        <w:rPr>
+          <w:sz w:val="24"/>
+          <w:szCs w:val="24"/>
+        </w:rPr>
+      </w:pPr>
+      <w:r>
+        <w:rPr>
+          <w:sz w:val="24"/>
+          <w:szCs w:val="24"/>
+        </w:rPr>
+        <w:t>Limited Browser-Specific Features.</w:t>
+      </w:r>
+    </w:p>
+    <w:p>
+      <w:pPr>
+        <w:pStyle w:val="ListParagraph"/>
+        <w:numPr>
+          <w:ilvl w:val="0"/>
+          <w:numId w:val="10"/>
+        </w:numPr>
+        <w:rPr>
+          <w:sz w:val="24"/>
+          <w:szCs w:val="24"/>
+        </w:rPr>
+      </w:pPr>
+      <w:r>
+        <w:rPr>
+          <w:sz w:val="24"/>
+          <w:szCs w:val="24"/>
+        </w:rPr>
+        <w:t>Steep Learning Curve for Beginners.</w:t>
+      </w:r>
+    </w:p>
+    <w:p/>
+    <w:p>
+      <w:pPr>
+        <w:rPr>
+          <w:b/>
+          <w:bCs/>
+          <w:sz w:val="32"/>
+          <w:szCs w:val="32"/>
+          <w:highlight w:val="darkCyan"/>
+        </w:rPr>
+      </w:pPr>
+      <w:r>
+        <w:rPr>
+          <w:b/>
+          <w:bCs/>
+          <w:sz w:val="32"/>
+          <w:szCs w:val="32"/>
+          <w:highlight w:val="darkCyan"/>
+        </w:rPr>
+        <w:t>Starting with first selenium test</w:t>
+      </w:r>
+    </w:p>
+    <w:p>
+      <w:pPr>
+        <w:pStyle w:val="ListParagraph"/>
+        <w:numPr>
+          <w:ilvl w:val="0"/>
+          <w:numId w:val="11"/>
+        </w:numPr>
+      </w:pPr>
+      <w:r>
+        <w:t xml:space="preserve">Create a Java </w:t>
+      </w:r>
+      <w:r>
+        <w:t>Maven project.</w:t>
+      </w:r>
+      <w:r>
+        <w:t xml:space="preserve"> </w:t>
+      </w:r>
+    </w:p>
+    <w:p>
+      <w:pPr>
+        <w:pStyle w:val="ListParagraph"/>
+      </w:pPr>
+      <w:r>
+        <w:t>Project</w:t>
+      </w:r>
+      <w:r>
+        <w:t xml:space="preserve"> structure looks like</w:t>
+      </w:r>
+    </w:p>
+    <w:p>
+      <w:pPr>
+        <w:pStyle w:val="ListParagraph"/>
+      </w:pPr>
+      <w:r>
+        <w:drawing>
+          <wp:inline distT="0" distB="0" distL="0" distR="0" wp14:anchorId="1C290AD6" wp14:editId="160C4B90">
+            <wp:extent cx="2514600" cy="3019425"/>
+            <wp:effectExtent l="0" t="0" r="0" b="9525"/>
+            <wp:docPr id="4" name="Picture 4"/>
+            <wp:cNvGraphicFramePr>
+              <a:graphicFrameLocks xmlns:a="http://schemas.openxmlformats.org/drawingml/2006/main" noChangeAspect="1"/>
+            </wp:cNvGraphicFramePr>
+            <a:graphic xmlns:a="http://schemas.openxmlformats.org/drawingml/2006/main">
+              <a:graphicData uri="http://schemas.openxmlformats.org/drawingml/2006/picture">
+                <pic:pic xmlns:pic="http://schemas.openxmlformats.org/drawingml/2006/picture">
+                  <pic:nvPicPr>
+                    <pic:cNvPr id="1" name=""/>
+                    <pic:cNvPicPr/>
+                  </pic:nvPicPr>
+                  <pic:blipFill>
+                    <a:blip r:embed="rId6"/>
+                    <a:stretch>
+                      <a:fillRect/>
+                    </a:stretch>
+                  </pic:blipFill>
+                  <pic:spPr>
+                    <a:xfrm>
+                      <a:off x="0" y="0"/>
+                      <a:ext cx="2514955" cy="3019851"/>
+                    </a:xfrm>
+                    <a:prstGeom prst="rect">
+                      <a:avLst/>
+                    </a:prstGeom>
+                  </pic:spPr>
+                </pic:pic>
+              </a:graphicData>
+            </a:graphic>
+          </wp:inline>
+        </w:drawing>
+      </w:r>
+    </w:p>
+    <w:p>
+      <w:pPr>
+        <w:pStyle w:val="ListParagraph"/>
+      </w:pPr>
+    </w:p>
+    <w:p>
+      <w:pPr>
+        <w:pStyle w:val="ListParagraph"/>
+        <w:numPr>
+          <w:ilvl w:val="0"/>
+          <w:numId w:val="11"/>
+        </w:numPr>
+      </w:pPr>
+      <w:r>
+        <w:t>Add Below dependencies in pom.xml file</w:t>
+      </w:r>
+    </w:p>
+    <w:p>
+      <w:pPr>
+        <w:pStyle w:val="ListParagraph"/>
+        <w:numPr>
+          <w:ilvl w:val="0"/>
+          <w:numId w:val="14"/>
+        </w:numPr>
       </w:pPr>
       <w:r>
         <w:t xml:space="preserve"> Selenium Dependency: To use selenium library</w:t>
@@ -255,11 +707,14 @@
     </w:p>
     <w:p>
       <w:r>
-        <w:lastRenderedPageBreak/>
+        <w:rPr>
+          <w:noProof/>
+          <w:lang w:eastAsia="en-IN" w:bidi="mr-IN"/>
+        </w:rPr>
         <w:drawing>
-          <wp:inline distT="0" distB="0" distL="0" distR="0" wp14:anchorId="6BBE890C" wp14:editId="61C157C4">
-            <wp:extent cx="5731510" cy="1112520"/>
-            <wp:effectExtent l="0" t="0" r="2540" b="0"/>
+          <wp:inline distT="0" distB="0" distL="0" distR="0" wp14:anchorId="6BBE890C" wp14:editId="4B7506D7">
+            <wp:extent cx="3540369" cy="1112496"/>
+            <wp:effectExtent l="0" t="0" r="3175" b="0"/>
             <wp:docPr id="1298974649" name="Picture 1"/>
             <wp:cNvGraphicFramePr>
               <a:graphicFrameLocks xmlns:a="http://schemas.openxmlformats.org/drawingml/2006/main" noChangeAspect="1"/>
@@ -272,7 +727,7 @@
                     <pic:cNvPicPr/>
                   </pic:nvPicPr>
                   <pic:blipFill>
-                    <a:blip r:embed="rId6"/>
+                    <a:blip r:embed="rId7"/>
                     <a:stretch>
                       <a:fillRect/>
                     </a:stretch>
@@ -280,7 +735,7 @@
                   <pic:spPr>
                     <a:xfrm>
                       <a:off x="0" y="0"/>
-                      <a:ext cx="5731510" cy="1112520"/>
+                      <a:ext cx="3568962" cy="1121481"/>
                     </a:xfrm>
                     <a:prstGeom prst="rect">
                       <a:avLst/>
@@ -293,36 +748,29 @@
         </w:drawing>
       </w:r>
     </w:p>
-    <w:p/>
     <w:p>
       <w:pPr>
         <w:pStyle w:val="ListParagraph"/>
         <w:numPr>
           <w:ilvl w:val="0"/>
-          <w:numId w:val="8"/>
+          <w:numId w:val="11"/>
         </w:numPr>
       </w:pPr>
       <w:r>
-        <w:t xml:space="preserve">WebDriver </w:t>
-      </w:r>
-      <w:r>
-        <w:t>manager Dependency:</w:t>
-      </w:r>
-      <w:r>
-        <w:t xml:space="preserve"> </w:t>
-      </w:r>
-      <w:r>
-        <w:t>To download the respective driver and open web browser</w:t>
-      </w:r>
-    </w:p>
-    <w:p/>
-    <w:p>
-      <w:r>
+        <w:t xml:space="preserve">Create a class in main folder </w:t>
+      </w:r>
+    </w:p>
+    <w:p>
+      <w:pPr>
+        <w:pStyle w:val="ListParagraph"/>
+      </w:pPr>
+      <w:r>
+        <w:lastRenderedPageBreak/>
         <w:drawing>
-          <wp:inline distT="0" distB="0" distL="0" distR="0" wp14:anchorId="3F6E0673" wp14:editId="7AFA4DCE">
-            <wp:extent cx="4467849" cy="1143160"/>
-            <wp:effectExtent l="0" t="0" r="0" b="0"/>
-            <wp:docPr id="1937976979" name="Picture 1"/>
+          <wp:inline distT="0" distB="0" distL="0" distR="0" wp14:anchorId="5DAE07DC" wp14:editId="15299E5E">
+            <wp:extent cx="4437185" cy="2508092"/>
+            <wp:effectExtent l="0" t="0" r="1905" b="6985"/>
+            <wp:docPr id="5" name="Picture 5"/>
             <wp:cNvGraphicFramePr>
               <a:graphicFrameLocks xmlns:a="http://schemas.openxmlformats.org/drawingml/2006/main" noChangeAspect="1"/>
             </wp:cNvGraphicFramePr>
@@ -330,11 +778,11 @@
               <a:graphicData uri="http://schemas.openxmlformats.org/drawingml/2006/picture">
                 <pic:pic xmlns:pic="http://schemas.openxmlformats.org/drawingml/2006/picture">
                   <pic:nvPicPr>
-                    <pic:cNvPr id="1937976979" name=""/>
+                    <pic:cNvPr id="1" name=""/>
                     <pic:cNvPicPr/>
                   </pic:nvPicPr>
                   <pic:blipFill>
-                    <a:blip r:embed="rId7"/>
+                    <a:blip r:embed="rId8"/>
                     <a:stretch>
                       <a:fillRect/>
                     </a:stretch>
@@ -342,7 +790,7 @@
                   <pic:spPr>
                     <a:xfrm>
                       <a:off x="0" y="0"/>
-                      <a:ext cx="4467849" cy="1143160"/>
+                      <a:ext cx="4466367" cy="2524587"/>
                     </a:xfrm>
                     <a:prstGeom prst="rect">
                       <a:avLst/>
@@ -355,6 +803,14 @@
         </w:drawing>
       </w:r>
     </w:p>
+    <w:p>
+      <w:pPr>
+        <w:pStyle w:val="ListParagraph"/>
+      </w:pPr>
+      <w:bookmarkStart w:id="0" w:name="_GoBack"/>
+      <w:bookmarkEnd w:id="0"/>
+    </w:p>
+    <w:p/>
     <w:p/>
     <w:p/>
     <w:p/>
@@ -393,8 +849,186 @@
 </file>
 
 <file path=word/numbering.xml><?xml version="1.0" encoding="utf-8"?>
-<w:numbering xmlns:wpc="http://schemas.microsoft.com/office/word/2010/wordprocessingCanvas" xmlns:cx="http://schemas.microsoft.com/office/drawing/2014/chartex" xmlns:cx1="http://schemas.microsoft.com/office/drawing/2015/9/8/chartex" xmlns:cx2="http://schemas.microsoft.com/office/drawing/2015/10/21/chartex" xmlns:cx3="http://schemas.microsoft.com/office/drawing/2016/5/9/chartex" xmlns:cx4="http://schemas.microsoft.com/office/drawing/2016/5/10/chartex" xmlns:cx5="http://schemas.microsoft.com/office/drawing/2016/5/11/chartex" xmlns:cx6="http://schemas.microsoft.com/office/drawing/2016/5/12/chartex" xmlns:cx7="http://schemas.microsoft.com/office/drawing/2016/5/13/chartex" xmlns:cx8="http://schemas.microsoft.com/office/drawing/2016/5/14/chartex" xmlns:mc="http://schemas.openxmlformats.org/markup-compatibility/2006" xmlns:aink="http://schemas.microsoft.com/office/drawing/2016/ink" xmlns:am3d="http://schemas.microsoft.com/office/drawing/2017/model3d" xmlns:o="urn:schemas-microsoft-com:office:office" xmlns:oel="http://schemas.microsoft.com/office/2019/extlst" xmlns:r="http://schemas.openxmlformats.org/officeDocument/2006/relationships" xmlns:m="http://schemas.openxmlformats.org/officeDocument/2006/math" xmlns:v="urn:schemas-microsoft-com:vml" xmlns:wp14="http://schemas.microsoft.com/office/word/2010/wordprocessingDrawing" xmlns:wp="http://schemas.openxmlformats.org/drawingml/2006/wordprocessingDrawing" xmlns:w10="urn:schemas-microsoft-com:office:word" xmlns:w="http://schemas.openxmlformats.org/wordprocessingml/2006/main" xmlns:w14="http://schemas.microsoft.com/office/word/2010/wordml" xmlns:w15="http://schemas.microsoft.com/office/word/2012/wordml" xmlns:w16cex="http://schemas.microsoft.com/office/word/2018/wordml/cex" xmlns:w16cid="http://schemas.microsoft.com/office/word/2016/wordml/cid" xmlns:w16="http://schemas.microsoft.com/office/word/2018/wordml" xmlns:w16du="http://schemas.microsoft.com/office/word/2023/wordml/word16du" xmlns:w16sdtdh="http://schemas.microsoft.com/office/word/2020/wordml/sdtdatahash" xmlns:w16sdtfl="http://schemas.microsoft.com/office/word/2024/wordml/sdtformatlock" xmlns:w16se="http://schemas.microsoft.com/office/word/2015/wordml/symex" xmlns:wpg="http://schemas.microsoft.com/office/word/2010/wordprocessingGroup" xmlns:wpi="http://schemas.microsoft.com/office/word/2010/wordprocessingInk" xmlns:wne="http://schemas.microsoft.com/office/word/2006/wordml" xmlns:wps="http://schemas.microsoft.com/office/word/2010/wordprocessingShape" mc:Ignorable="w14 w15 w16se w16cid w16 w16cex w16sdtdh w16sdtfl w16du wp14">
-  <w:abstractNum w:abstractNumId="0" w15:restartNumberingAfterBreak="0">
+<w:numbering xmlns:wpc="http://schemas.microsoft.com/office/word/2010/wordprocessingCanvas" xmlns:mc="http://schemas.openxmlformats.org/markup-compatibility/2006" xmlns:o="urn:schemas-microsoft-com:office:office" xmlns:r="http://schemas.openxmlformats.org/officeDocument/2006/relationships" xmlns:m="http://schemas.openxmlformats.org/officeDocument/2006/math" xmlns:v="urn:schemas-microsoft-com:vml" xmlns:wp14="http://schemas.microsoft.com/office/word/2010/wordprocessingDrawing" xmlns:wp="http://schemas.openxmlformats.org/drawingml/2006/wordprocessingDrawing" xmlns:w10="urn:schemas-microsoft-com:office:word" xmlns:w="http://schemas.openxmlformats.org/wordprocessingml/2006/main" xmlns:w14="http://schemas.microsoft.com/office/word/2010/wordml" xmlns:w15="http://schemas.microsoft.com/office/word/2012/wordml" xmlns:wpg="http://schemas.microsoft.com/office/word/2010/wordprocessingGroup" xmlns:wpi="http://schemas.microsoft.com/office/word/2010/wordprocessingInk" xmlns:wne="http://schemas.microsoft.com/office/word/2006/wordml" xmlns:wps="http://schemas.microsoft.com/office/word/2010/wordprocessingShape" mc:Ignorable="w14 w15 wp14">
+  <w:abstractNum w:abstractNumId="0">
+    <w:nsid w:val="0546062F"/>
+    <w:multiLevelType w:val="hybridMultilevel"/>
+    <w:tmpl w:val="B73645BC"/>
+    <w:lvl w:ilvl="0" w:tplc="B46878FC">
+      <w:start w:val="1"/>
+      <w:numFmt w:val="lowerLetter"/>
+      <w:lvlText w:val="%1&gt;"/>
+      <w:lvlJc w:val="left"/>
+      <w:pPr>
+        <w:ind w:left="1440" w:hanging="360"/>
+      </w:pPr>
+      <w:rPr>
+        <w:rFonts w:hint="default"/>
+      </w:rPr>
+    </w:lvl>
+    <w:lvl w:ilvl="1" w:tplc="40090019" w:tentative="1">
+      <w:start w:val="1"/>
+      <w:numFmt w:val="lowerLetter"/>
+      <w:lvlText w:val="%2."/>
+      <w:lvlJc w:val="left"/>
+      <w:pPr>
+        <w:ind w:left="2160" w:hanging="360"/>
+      </w:pPr>
+    </w:lvl>
+    <w:lvl w:ilvl="2" w:tplc="4009001B" w:tentative="1">
+      <w:start w:val="1"/>
+      <w:numFmt w:val="lowerRoman"/>
+      <w:lvlText w:val="%3."/>
+      <w:lvlJc w:val="right"/>
+      <w:pPr>
+        <w:ind w:left="2880" w:hanging="180"/>
+      </w:pPr>
+    </w:lvl>
+    <w:lvl w:ilvl="3" w:tplc="4009000F" w:tentative="1">
+      <w:start w:val="1"/>
+      <w:numFmt w:val="decimal"/>
+      <w:lvlText w:val="%4."/>
+      <w:lvlJc w:val="left"/>
+      <w:pPr>
+        <w:ind w:left="3600" w:hanging="360"/>
+      </w:pPr>
+    </w:lvl>
+    <w:lvl w:ilvl="4" w:tplc="40090019" w:tentative="1">
+      <w:start w:val="1"/>
+      <w:numFmt w:val="lowerLetter"/>
+      <w:lvlText w:val="%5."/>
+      <w:lvlJc w:val="left"/>
+      <w:pPr>
+        <w:ind w:left="4320" w:hanging="360"/>
+      </w:pPr>
+    </w:lvl>
+    <w:lvl w:ilvl="5" w:tplc="4009001B" w:tentative="1">
+      <w:start w:val="1"/>
+      <w:numFmt w:val="lowerRoman"/>
+      <w:lvlText w:val="%6."/>
+      <w:lvlJc w:val="right"/>
+      <w:pPr>
+        <w:ind w:left="5040" w:hanging="180"/>
+      </w:pPr>
+    </w:lvl>
+    <w:lvl w:ilvl="6" w:tplc="4009000F" w:tentative="1">
+      <w:start w:val="1"/>
+      <w:numFmt w:val="decimal"/>
+      <w:lvlText w:val="%7."/>
+      <w:lvlJc w:val="left"/>
+      <w:pPr>
+        <w:ind w:left="5760" w:hanging="360"/>
+      </w:pPr>
+    </w:lvl>
+    <w:lvl w:ilvl="7" w:tplc="40090019" w:tentative="1">
+      <w:start w:val="1"/>
+      <w:numFmt w:val="lowerLetter"/>
+      <w:lvlText w:val="%8."/>
+      <w:lvlJc w:val="left"/>
+      <w:pPr>
+        <w:ind w:left="6480" w:hanging="360"/>
+      </w:pPr>
+    </w:lvl>
+    <w:lvl w:ilvl="8" w:tplc="4009001B" w:tentative="1">
+      <w:start w:val="1"/>
+      <w:numFmt w:val="lowerRoman"/>
+      <w:lvlText w:val="%9."/>
+      <w:lvlJc w:val="right"/>
+      <w:pPr>
+        <w:ind w:left="7200" w:hanging="180"/>
+      </w:pPr>
+    </w:lvl>
+  </w:abstractNum>
+  <w:abstractNum w:abstractNumId="1">
+    <w:nsid w:val="07BF6DE4"/>
+    <w:multiLevelType w:val="hybridMultilevel"/>
+    <w:tmpl w:val="81DC6E2E"/>
+    <w:lvl w:ilvl="0" w:tplc="40090017">
+      <w:start w:val="1"/>
+      <w:numFmt w:val="lowerLetter"/>
+      <w:lvlText w:val="%1)"/>
+      <w:lvlJc w:val="left"/>
+      <w:pPr>
+        <w:ind w:left="720" w:hanging="360"/>
+      </w:pPr>
+      <w:rPr>
+        <w:rFonts w:hint="default"/>
+      </w:rPr>
+    </w:lvl>
+    <w:lvl w:ilvl="1" w:tplc="40090019" w:tentative="1">
+      <w:start w:val="1"/>
+      <w:numFmt w:val="lowerLetter"/>
+      <w:lvlText w:val="%2."/>
+      <w:lvlJc w:val="left"/>
+      <w:pPr>
+        <w:ind w:left="1440" w:hanging="360"/>
+      </w:pPr>
+    </w:lvl>
+    <w:lvl w:ilvl="2" w:tplc="4009001B" w:tentative="1">
+      <w:start w:val="1"/>
+      <w:numFmt w:val="lowerRoman"/>
+      <w:lvlText w:val="%3."/>
+      <w:lvlJc w:val="right"/>
+      <w:pPr>
+        <w:ind w:left="2160" w:hanging="180"/>
+      </w:pPr>
+    </w:lvl>
+    <w:lvl w:ilvl="3" w:tplc="4009000F" w:tentative="1">
+      <w:start w:val="1"/>
+      <w:numFmt w:val="decimal"/>
+      <w:lvlText w:val="%4."/>
+      <w:lvlJc w:val="left"/>
+      <w:pPr>
+        <w:ind w:left="2880" w:hanging="360"/>
+      </w:pPr>
+    </w:lvl>
+    <w:lvl w:ilvl="4" w:tplc="40090019" w:tentative="1">
+      <w:start w:val="1"/>
+      <w:numFmt w:val="lowerLetter"/>
+      <w:lvlText w:val="%5."/>
+      <w:lvlJc w:val="left"/>
+      <w:pPr>
+        <w:ind w:left="3600" w:hanging="360"/>
+      </w:pPr>
+    </w:lvl>
+    <w:lvl w:ilvl="5" w:tplc="4009001B" w:tentative="1">
+      <w:start w:val="1"/>
+      <w:numFmt w:val="lowerRoman"/>
+      <w:lvlText w:val="%6."/>
+      <w:lvlJc w:val="right"/>
+      <w:pPr>
+        <w:ind w:left="4320" w:hanging="180"/>
+      </w:pPr>
+    </w:lvl>
+    <w:lvl w:ilvl="6" w:tplc="4009000F" w:tentative="1">
+      <w:start w:val="1"/>
+      <w:numFmt w:val="decimal"/>
+      <w:lvlText w:val="%7."/>
+      <w:lvlJc w:val="left"/>
+      <w:pPr>
+        <w:ind w:left="5040" w:hanging="360"/>
+      </w:pPr>
+    </w:lvl>
+    <w:lvl w:ilvl="7" w:tplc="40090019" w:tentative="1">
+      <w:start w:val="1"/>
+      <w:numFmt w:val="lowerLetter"/>
+      <w:lvlText w:val="%8."/>
+      <w:lvlJc w:val="left"/>
+      <w:pPr>
+        <w:ind w:left="5760" w:hanging="360"/>
+      </w:pPr>
+    </w:lvl>
+    <w:lvl w:ilvl="8" w:tplc="4009001B" w:tentative="1">
+      <w:start w:val="1"/>
+      <w:numFmt w:val="lowerRoman"/>
+      <w:lvlText w:val="%9."/>
+      <w:lvlJc w:val="right"/>
+      <w:pPr>
+        <w:ind w:left="6480" w:hanging="180"/>
+      </w:pPr>
+    </w:lvl>
+  </w:abstractNum>
+  <w:abstractNum w:abstractNumId="2">
     <w:nsid w:val="21184067"/>
     <w:multiLevelType w:val="hybridMultilevel"/>
     <w:tmpl w:val="01B837C8"/>
@@ -507,7 +1141,7 @@
       </w:rPr>
     </w:lvl>
   </w:abstractNum>
-  <w:abstractNum w:abstractNumId="1" w15:restartNumberingAfterBreak="0">
+  <w:abstractNum w:abstractNumId="3">
     <w:nsid w:val="28C71BD4"/>
     <w:multiLevelType w:val="hybridMultilevel"/>
     <w:tmpl w:val="8AB231EE"/>
@@ -596,7 +1230,7 @@
       </w:pPr>
     </w:lvl>
   </w:abstractNum>
-  <w:abstractNum w:abstractNumId="2" w15:restartNumberingAfterBreak="0">
+  <w:abstractNum w:abstractNumId="4">
     <w:nsid w:val="333235F4"/>
     <w:multiLevelType w:val="hybridMultilevel"/>
     <w:tmpl w:val="0A78E0FC"/>
@@ -685,7 +1319,7 @@
       </w:pPr>
     </w:lvl>
   </w:abstractNum>
-  <w:abstractNum w:abstractNumId="3" w15:restartNumberingAfterBreak="0">
+  <w:abstractNum w:abstractNumId="5">
     <w:nsid w:val="3C536DF7"/>
     <w:multiLevelType w:val="hybridMultilevel"/>
     <w:tmpl w:val="F49E03C6"/>
@@ -798,7 +1432,7 @@
       </w:rPr>
     </w:lvl>
   </w:abstractNum>
-  <w:abstractNum w:abstractNumId="4" w15:restartNumberingAfterBreak="0">
+  <w:abstractNum w:abstractNumId="6">
     <w:nsid w:val="45451FAF"/>
     <w:multiLevelType w:val="hybridMultilevel"/>
     <w:tmpl w:val="7A300DCC"/>
@@ -911,7 +1545,7 @@
       </w:rPr>
     </w:lvl>
   </w:abstractNum>
-  <w:abstractNum w:abstractNumId="5" w15:restartNumberingAfterBreak="0">
+  <w:abstractNum w:abstractNumId="7">
     <w:nsid w:val="50017EAF"/>
     <w:multiLevelType w:val="hybridMultilevel"/>
     <w:tmpl w:val="8AB231EE"/>
@@ -921,7 +1555,7 @@
       <w:lvlText w:val="%1)"/>
       <w:lvlJc w:val="left"/>
       <w:pPr>
-        <w:ind w:left="720" w:hanging="360"/>
+        <w:ind w:left="1080" w:hanging="360"/>
       </w:pPr>
       <w:rPr>
         <w:rFonts w:hint="default"/>
@@ -933,7 +1567,7 @@
       <w:lvlText w:val="%2."/>
       <w:lvlJc w:val="left"/>
       <w:pPr>
-        <w:ind w:left="1440" w:hanging="360"/>
+        <w:ind w:left="1800" w:hanging="360"/>
       </w:pPr>
     </w:lvl>
     <w:lvl w:ilvl="2" w:tplc="4009001B" w:tentative="1">
@@ -942,7 +1576,7 @@
       <w:lvlText w:val="%3."/>
       <w:lvlJc w:val="right"/>
       <w:pPr>
-        <w:ind w:left="2160" w:hanging="180"/>
+        <w:ind w:left="2520" w:hanging="180"/>
       </w:pPr>
     </w:lvl>
     <w:lvl w:ilvl="3" w:tplc="4009000F" w:tentative="1">
@@ -951,7 +1585,7 @@
       <w:lvlText w:val="%4."/>
       <w:lvlJc w:val="left"/>
       <w:pPr>
-        <w:ind w:left="2880" w:hanging="360"/>
+        <w:ind w:left="3240" w:hanging="360"/>
       </w:pPr>
     </w:lvl>
     <w:lvl w:ilvl="4" w:tplc="40090019" w:tentative="1">
@@ -960,7 +1594,7 @@
       <w:lvlText w:val="%5."/>
       <w:lvlJc w:val="left"/>
       <w:pPr>
-        <w:ind w:left="3600" w:hanging="360"/>
+        <w:ind w:left="3960" w:hanging="360"/>
       </w:pPr>
     </w:lvl>
     <w:lvl w:ilvl="5" w:tplc="4009001B" w:tentative="1">
@@ -969,7 +1603,7 @@
       <w:lvlText w:val="%6."/>
       <w:lvlJc w:val="right"/>
       <w:pPr>
-        <w:ind w:left="4320" w:hanging="180"/>
+        <w:ind w:left="4680" w:hanging="180"/>
       </w:pPr>
     </w:lvl>
     <w:lvl w:ilvl="6" w:tplc="4009000F" w:tentative="1">
@@ -978,7 +1612,7 @@
       <w:lvlText w:val="%7."/>
       <w:lvlJc w:val="left"/>
       <w:pPr>
-        <w:ind w:left="5040" w:hanging="360"/>
+        <w:ind w:left="5400" w:hanging="360"/>
       </w:pPr>
     </w:lvl>
     <w:lvl w:ilvl="7" w:tplc="40090019" w:tentative="1">
@@ -987,7 +1621,7 @@
       <w:lvlText w:val="%8."/>
       <w:lvlJc w:val="left"/>
       <w:pPr>
-        <w:ind w:left="5760" w:hanging="360"/>
+        <w:ind w:left="6120" w:hanging="360"/>
       </w:pPr>
     </w:lvl>
     <w:lvl w:ilvl="8" w:tplc="4009001B" w:tentative="1">
@@ -996,11 +1630,11 @@
       <w:lvlText w:val="%9."/>
       <w:lvlJc w:val="right"/>
       <w:pPr>
-        <w:ind w:left="6480" w:hanging="180"/>
+        <w:ind w:left="6840" w:hanging="180"/>
       </w:pPr>
     </w:lvl>
   </w:abstractNum>
-  <w:abstractNum w:abstractNumId="6" w15:restartNumberingAfterBreak="0">
+  <w:abstractNum w:abstractNumId="8">
     <w:nsid w:val="56856C82"/>
     <w:multiLevelType w:val="hybridMultilevel"/>
     <w:tmpl w:val="E6B698FE"/>
@@ -1113,7 +1747,274 @@
       </w:rPr>
     </w:lvl>
   </w:abstractNum>
-  <w:abstractNum w:abstractNumId="7" w15:restartNumberingAfterBreak="0">
+  <w:abstractNum w:abstractNumId="9">
+    <w:nsid w:val="587D023B"/>
+    <w:multiLevelType w:val="hybridMultilevel"/>
+    <w:tmpl w:val="7B40AE20"/>
+    <w:lvl w:ilvl="0" w:tplc="07A0F2FE">
+      <w:start w:val="1"/>
+      <w:numFmt w:val="decimal"/>
+      <w:lvlText w:val="%1."/>
+      <w:lvlJc w:val="left"/>
+      <w:pPr>
+        <w:ind w:left="1080" w:hanging="360"/>
+      </w:pPr>
+      <w:rPr>
+        <w:rFonts w:hint="default"/>
+      </w:rPr>
+    </w:lvl>
+    <w:lvl w:ilvl="1" w:tplc="40090019" w:tentative="1">
+      <w:start w:val="1"/>
+      <w:numFmt w:val="lowerLetter"/>
+      <w:lvlText w:val="%2."/>
+      <w:lvlJc w:val="left"/>
+      <w:pPr>
+        <w:ind w:left="1800" w:hanging="360"/>
+      </w:pPr>
+    </w:lvl>
+    <w:lvl w:ilvl="2" w:tplc="4009001B" w:tentative="1">
+      <w:start w:val="1"/>
+      <w:numFmt w:val="lowerRoman"/>
+      <w:lvlText w:val="%3."/>
+      <w:lvlJc w:val="right"/>
+      <w:pPr>
+        <w:ind w:left="2520" w:hanging="180"/>
+      </w:pPr>
+    </w:lvl>
+    <w:lvl w:ilvl="3" w:tplc="4009000F" w:tentative="1">
+      <w:start w:val="1"/>
+      <w:numFmt w:val="decimal"/>
+      <w:lvlText w:val="%4."/>
+      <w:lvlJc w:val="left"/>
+      <w:pPr>
+        <w:ind w:left="3240" w:hanging="360"/>
+      </w:pPr>
+    </w:lvl>
+    <w:lvl w:ilvl="4" w:tplc="40090019" w:tentative="1">
+      <w:start w:val="1"/>
+      <w:numFmt w:val="lowerLetter"/>
+      <w:lvlText w:val="%5."/>
+      <w:lvlJc w:val="left"/>
+      <w:pPr>
+        <w:ind w:left="3960" w:hanging="360"/>
+      </w:pPr>
+    </w:lvl>
+    <w:lvl w:ilvl="5" w:tplc="4009001B" w:tentative="1">
+      <w:start w:val="1"/>
+      <w:numFmt w:val="lowerRoman"/>
+      <w:lvlText w:val="%6."/>
+      <w:lvlJc w:val="right"/>
+      <w:pPr>
+        <w:ind w:left="4680" w:hanging="180"/>
+      </w:pPr>
+    </w:lvl>
+    <w:lvl w:ilvl="6" w:tplc="4009000F" w:tentative="1">
+      <w:start w:val="1"/>
+      <w:numFmt w:val="decimal"/>
+      <w:lvlText w:val="%7."/>
+      <w:lvlJc w:val="left"/>
+      <w:pPr>
+        <w:ind w:left="5400" w:hanging="360"/>
+      </w:pPr>
+    </w:lvl>
+    <w:lvl w:ilvl="7" w:tplc="40090019" w:tentative="1">
+      <w:start w:val="1"/>
+      <w:numFmt w:val="lowerLetter"/>
+      <w:lvlText w:val="%8."/>
+      <w:lvlJc w:val="left"/>
+      <w:pPr>
+        <w:ind w:left="6120" w:hanging="360"/>
+      </w:pPr>
+    </w:lvl>
+    <w:lvl w:ilvl="8" w:tplc="4009001B" w:tentative="1">
+      <w:start w:val="1"/>
+      <w:numFmt w:val="lowerRoman"/>
+      <w:lvlText w:val="%9."/>
+      <w:lvlJc w:val="right"/>
+      <w:pPr>
+        <w:ind w:left="6840" w:hanging="180"/>
+      </w:pPr>
+    </w:lvl>
+  </w:abstractNum>
+  <w:abstractNum w:abstractNumId="10">
+    <w:nsid w:val="66867543"/>
+    <w:multiLevelType w:val="hybridMultilevel"/>
+    <w:tmpl w:val="C8227826"/>
+    <w:lvl w:ilvl="0" w:tplc="4009000F">
+      <w:start w:val="1"/>
+      <w:numFmt w:val="decimal"/>
+      <w:lvlText w:val="%1."/>
+      <w:lvlJc w:val="left"/>
+      <w:pPr>
+        <w:ind w:left="720" w:hanging="360"/>
+      </w:pPr>
+      <w:rPr>
+        <w:rFonts w:hint="default"/>
+      </w:rPr>
+    </w:lvl>
+    <w:lvl w:ilvl="1" w:tplc="40090019" w:tentative="1">
+      <w:start w:val="1"/>
+      <w:numFmt w:val="lowerLetter"/>
+      <w:lvlText w:val="%2."/>
+      <w:lvlJc w:val="left"/>
+      <w:pPr>
+        <w:ind w:left="1440" w:hanging="360"/>
+      </w:pPr>
+    </w:lvl>
+    <w:lvl w:ilvl="2" w:tplc="4009001B" w:tentative="1">
+      <w:start w:val="1"/>
+      <w:numFmt w:val="lowerRoman"/>
+      <w:lvlText w:val="%3."/>
+      <w:lvlJc w:val="right"/>
+      <w:pPr>
+        <w:ind w:left="2160" w:hanging="180"/>
+      </w:pPr>
+    </w:lvl>
+    <w:lvl w:ilvl="3" w:tplc="4009000F" w:tentative="1">
+      <w:start w:val="1"/>
+      <w:numFmt w:val="decimal"/>
+      <w:lvlText w:val="%4."/>
+      <w:lvlJc w:val="left"/>
+      <w:pPr>
+        <w:ind w:left="2880" w:hanging="360"/>
+      </w:pPr>
+    </w:lvl>
+    <w:lvl w:ilvl="4" w:tplc="40090019" w:tentative="1">
+      <w:start w:val="1"/>
+      <w:numFmt w:val="lowerLetter"/>
+      <w:lvlText w:val="%5."/>
+      <w:lvlJc w:val="left"/>
+      <w:pPr>
+        <w:ind w:left="3600" w:hanging="360"/>
+      </w:pPr>
+    </w:lvl>
+    <w:lvl w:ilvl="5" w:tplc="4009001B" w:tentative="1">
+      <w:start w:val="1"/>
+      <w:numFmt w:val="lowerRoman"/>
+      <w:lvlText w:val="%6."/>
+      <w:lvlJc w:val="right"/>
+      <w:pPr>
+        <w:ind w:left="4320" w:hanging="180"/>
+      </w:pPr>
+    </w:lvl>
+    <w:lvl w:ilvl="6" w:tplc="4009000F" w:tentative="1">
+      <w:start w:val="1"/>
+      <w:numFmt w:val="decimal"/>
+      <w:lvlText w:val="%7."/>
+      <w:lvlJc w:val="left"/>
+      <w:pPr>
+        <w:ind w:left="5040" w:hanging="360"/>
+      </w:pPr>
+    </w:lvl>
+    <w:lvl w:ilvl="7" w:tplc="40090019" w:tentative="1">
+      <w:start w:val="1"/>
+      <w:numFmt w:val="lowerLetter"/>
+      <w:lvlText w:val="%8."/>
+      <w:lvlJc w:val="left"/>
+      <w:pPr>
+        <w:ind w:left="5760" w:hanging="360"/>
+      </w:pPr>
+    </w:lvl>
+    <w:lvl w:ilvl="8" w:tplc="4009001B" w:tentative="1">
+      <w:start w:val="1"/>
+      <w:numFmt w:val="lowerRoman"/>
+      <w:lvlText w:val="%9."/>
+      <w:lvlJc w:val="right"/>
+      <w:pPr>
+        <w:ind w:left="6480" w:hanging="180"/>
+      </w:pPr>
+    </w:lvl>
+  </w:abstractNum>
+  <w:abstractNum w:abstractNumId="11">
+    <w:nsid w:val="7B5D7F32"/>
+    <w:multiLevelType w:val="hybridMultilevel"/>
+    <w:tmpl w:val="A6B031FA"/>
+    <w:lvl w:ilvl="0" w:tplc="C13EDC0E">
+      <w:start w:val="1"/>
+      <w:numFmt w:val="lowerLetter"/>
+      <w:lvlText w:val="%1."/>
+      <w:lvlJc w:val="left"/>
+      <w:pPr>
+        <w:ind w:left="1080" w:hanging="360"/>
+      </w:pPr>
+      <w:rPr>
+        <w:rFonts w:hint="default"/>
+      </w:rPr>
+    </w:lvl>
+    <w:lvl w:ilvl="1" w:tplc="40090019" w:tentative="1">
+      <w:start w:val="1"/>
+      <w:numFmt w:val="lowerLetter"/>
+      <w:lvlText w:val="%2."/>
+      <w:lvlJc w:val="left"/>
+      <w:pPr>
+        <w:ind w:left="1800" w:hanging="360"/>
+      </w:pPr>
+    </w:lvl>
+    <w:lvl w:ilvl="2" w:tplc="4009001B" w:tentative="1">
+      <w:start w:val="1"/>
+      <w:numFmt w:val="lowerRoman"/>
+      <w:lvlText w:val="%3."/>
+      <w:lvlJc w:val="right"/>
+      <w:pPr>
+        <w:ind w:left="2520" w:hanging="180"/>
+      </w:pPr>
+    </w:lvl>
+    <w:lvl w:ilvl="3" w:tplc="4009000F" w:tentative="1">
+      <w:start w:val="1"/>
+      <w:numFmt w:val="decimal"/>
+      <w:lvlText w:val="%4."/>
+      <w:lvlJc w:val="left"/>
+      <w:pPr>
+        <w:ind w:left="3240" w:hanging="360"/>
+      </w:pPr>
+    </w:lvl>
+    <w:lvl w:ilvl="4" w:tplc="40090019" w:tentative="1">
+      <w:start w:val="1"/>
+      <w:numFmt w:val="lowerLetter"/>
+      <w:lvlText w:val="%5."/>
+      <w:lvlJc w:val="left"/>
+      <w:pPr>
+        <w:ind w:left="3960" w:hanging="360"/>
+      </w:pPr>
+    </w:lvl>
+    <w:lvl w:ilvl="5" w:tplc="4009001B" w:tentative="1">
+      <w:start w:val="1"/>
+      <w:numFmt w:val="lowerRoman"/>
+      <w:lvlText w:val="%6."/>
+      <w:lvlJc w:val="right"/>
+      <w:pPr>
+        <w:ind w:left="4680" w:hanging="180"/>
+      </w:pPr>
+    </w:lvl>
+    <w:lvl w:ilvl="6" w:tplc="4009000F" w:tentative="1">
+      <w:start w:val="1"/>
+      <w:numFmt w:val="decimal"/>
+      <w:lvlText w:val="%7."/>
+      <w:lvlJc w:val="left"/>
+      <w:pPr>
+        <w:ind w:left="5400" w:hanging="360"/>
+      </w:pPr>
+    </w:lvl>
+    <w:lvl w:ilvl="7" w:tplc="40090019" w:tentative="1">
+      <w:start w:val="1"/>
+      <w:numFmt w:val="lowerLetter"/>
+      <w:lvlText w:val="%8."/>
+      <w:lvlJc w:val="left"/>
+      <w:pPr>
+        <w:ind w:left="6120" w:hanging="360"/>
+      </w:pPr>
+    </w:lvl>
+    <w:lvl w:ilvl="8" w:tplc="4009001B" w:tentative="1">
+      <w:start w:val="1"/>
+      <w:numFmt w:val="lowerRoman"/>
+      <w:lvlText w:val="%9."/>
+      <w:lvlJc w:val="right"/>
+      <w:pPr>
+        <w:ind w:left="6840" w:hanging="180"/>
+      </w:pPr>
+    </w:lvl>
+  </w:abstractNum>
+  <w:abstractNum w:abstractNumId="12">
     <w:nsid w:val="7E316834"/>
     <w:multiLevelType w:val="hybridMultilevel"/>
     <w:tmpl w:val="E4645A98"/>
@@ -1202,47 +2103,53 @@
       </w:pPr>
     </w:lvl>
   </w:abstractNum>
-  <w:num w:numId="1" w16cid:durableId="1376468695">
+  <w:num w:numId="1">
+    <w:abstractNumId w:val="8"/>
+  </w:num>
+  <w:num w:numId="2">
     <w:abstractNumId w:val="6"/>
   </w:num>
-  <w:num w:numId="2" w16cid:durableId="453715863">
+  <w:num w:numId="3">
+    <w:abstractNumId w:val="5"/>
+  </w:num>
+  <w:num w:numId="4">
+    <w:abstractNumId w:val="2"/>
+  </w:num>
+  <w:num w:numId="5">
+    <w:abstractNumId w:val="12"/>
+  </w:num>
+  <w:num w:numId="6">
     <w:abstractNumId w:val="4"/>
   </w:num>
-  <w:num w:numId="3" w16cid:durableId="1166558961">
+  <w:num w:numId="7">
+    <w:abstractNumId w:val="5"/>
+  </w:num>
+  <w:num w:numId="8">
+    <w:abstractNumId w:val="7"/>
+  </w:num>
+  <w:num w:numId="9">
     <w:abstractNumId w:val="3"/>
   </w:num>
-  <w:num w:numId="4" w16cid:durableId="2002003083">
+  <w:num w:numId="10">
+    <w:abstractNumId w:val="9"/>
+  </w:num>
+  <w:num w:numId="11">
+    <w:abstractNumId w:val="10"/>
+  </w:num>
+  <w:num w:numId="12">
+    <w:abstractNumId w:val="11"/>
+  </w:num>
+  <w:num w:numId="13">
     <w:abstractNumId w:val="0"/>
   </w:num>
-  <w:num w:numId="5" w16cid:durableId="1347057824">
-    <w:abstractNumId w:val="7"/>
-  </w:num>
-  <w:num w:numId="6" w16cid:durableId="2060008067">
-    <w:abstractNumId w:val="2"/>
-  </w:num>
-  <w:num w:numId="7" w16cid:durableId="2052803593">
-    <w:abstractNumId w:val="3"/>
-    <w:lvlOverride w:ilvl="0"/>
-    <w:lvlOverride w:ilvl="1"/>
-    <w:lvlOverride w:ilvl="2"/>
-    <w:lvlOverride w:ilvl="3"/>
-    <w:lvlOverride w:ilvl="4"/>
-    <w:lvlOverride w:ilvl="5"/>
-    <w:lvlOverride w:ilvl="6"/>
-    <w:lvlOverride w:ilvl="7"/>
-    <w:lvlOverride w:ilvl="8"/>
-  </w:num>
-  <w:num w:numId="8" w16cid:durableId="2091346929">
-    <w:abstractNumId w:val="5"/>
-  </w:num>
-  <w:num w:numId="9" w16cid:durableId="1072704956">
+  <w:num w:numId="14">
     <w:abstractNumId w:val="1"/>
   </w:num>
 </w:numbering>
 </file>
 
 <file path=word/styles.xml><?xml version="1.0" encoding="utf-8"?>
-<w:styles xmlns:mc="http://schemas.openxmlformats.org/markup-compatibility/2006" xmlns:r="http://schemas.openxmlformats.org/officeDocument/2006/relationships" xmlns:w="http://schemas.openxmlformats.org/wordprocessingml/2006/main" xmlns:w14="http://schemas.microsoft.com/office/word/2010/wordml" xmlns:w15="http://schemas.microsoft.com/office/word/2012/wordml" xmlns:w16cex="http://schemas.microsoft.com/office/word/2018/wordml/cex" xmlns:w16cid="http://schemas.microsoft.com/office/word/2016/wordml/cid" xmlns:w16="http://schemas.microsoft.com/office/word/2018/wordml" xmlns:w16du="http://schemas.microsoft.com/office/word/2023/wordml/word16du" xmlns:w16sdtdh="http://schemas.microsoft.com/office/word/2020/wordml/sdtdatahash" xmlns:w16sdtfl="http://schemas.microsoft.com/office/word/2024/wordml/sdtformatlock" xmlns:w16se="http://schemas.microsoft.com/office/word/2015/wordml/symex" mc:Ignorable="w14 w15 w16se w16cid w16 w16cex w16sdtdh w16sdtfl w16du">
+<w:styles xmlns:mc="http://schemas.openxmlformats.org/markup-compatibility/2006" xmlns:r="http://schemas.openxmlformats.org/officeDocument/2006/relationships" xmlns:w="http://schemas.openxmlformats.org/wordprocessingml/2006/main" xmlns:w14="http://schemas.microsoft.com/office/word/2010/wordml" xmlns:w15="http://schemas.microsoft.com/office/word/2012/wordml" mc:Ignorable="w14 w15">
   <w:docDefaults>
     <w:rPrDefault>
       <w:rPr>
@@ -1258,7 +2165,7 @@
       </w:pPr>
     </w:pPrDefault>
   </w:docDefaults>
-  <w:latentStyles w:defLockedState="0" w:defUIPriority="99" w:defSemiHidden="0" w:defUnhideWhenUsed="0" w:defQFormat="0" w:count="376">
+  <w:latentStyles w:defLockedState="0" w:defUIPriority="99" w:defSemiHidden="0" w:defUnhideWhenUsed="0" w:defQFormat="0" w:count="371">
     <w:lsdException w:name="Normal" w:uiPriority="0" w:qFormat="1"/>
     <w:lsdException w:name="heading 1" w:uiPriority="9" w:qFormat="1"/>
     <w:lsdException w:name="heading 2" w:semiHidden="1" w:uiPriority="9" w:unhideWhenUsed="1" w:qFormat="1"/>
@@ -1630,11 +2537,6 @@
     <w:lsdException w:name="List Table 5 Dark Accent 6" w:uiPriority="50"/>
     <w:lsdException w:name="List Table 6 Colorful Accent 6" w:uiPriority="51"/>
     <w:lsdException w:name="List Table 7 Colorful Accent 6" w:uiPriority="52"/>
-    <w:lsdException w:name="Mention" w:semiHidden="1" w:unhideWhenUsed="1"/>
-    <w:lsdException w:name="Smart Hyperlink" w:semiHidden="1" w:unhideWhenUsed="1"/>
-    <w:lsdException w:name="Hashtag" w:semiHidden="1" w:unhideWhenUsed="1"/>
-    <w:lsdException w:name="Unresolved Mention" w:semiHidden="1" w:unhideWhenUsed="1"/>
-    <w:lsdException w:name="Smart Link" w:semiHidden="1" w:unhideWhenUsed="1"/>
   </w:latentStyles>
   <w:style w:type="paragraph" w:default="1" w:styleId="Normal">
     <w:name w:val="Normal"/>
@@ -1686,6 +2588,7 @@
   <w:style w:type="character" w:default="1" w:styleId="DefaultParagraphFont">
     <w:name w:val="Default Paragraph Font"/>
     <w:uiPriority w:val="1"/>
+    <w:semiHidden/>
     <w:unhideWhenUsed/>
   </w:style>
   <w:style w:type="table" w:default="1" w:styleId="TableNormal">

</xml_diff>